<commit_message>
ajustes de script sql
</commit_message>
<xml_diff>
--- a/analise/Relatorio de Sistema.docx
+++ b/analise/Relatorio de Sistema.docx
@@ -9319,7 +9319,16 @@
     </w:p>
     <w:p>
       <w:r>
-        <w:t>CREATE SCHEMA IF NOT EXISTS `db_next_gen_books`;</w:t>
+        <w:t xml:space="preserve">CREATE </w:t>
+      </w:r>
+      <w:r>
+        <w:t>DATABASE</w:t>
+      </w:r>
+      <w:r>
+        <w:t xml:space="preserve"> </w:t>
+      </w:r>
+      <w:r>
+        <w:t>IF NOT EXISTS `db_next_gen_books`;</w:t>
       </w:r>
     </w:p>
     <w:p>

</xml_diff>